<commit_message>
[Inmobiliaria] Crear unos cuantos story cards
</commit_message>
<xml_diff>
--- a/sistema de ventas totos/documentacion/PLAN DE DESARROLLO DE SOFTWARE TOTTOS.docx
+++ b/sistema de ventas totos/documentacion/PLAN DE DESARROLLO DE SOFTWARE TOTTOS.docx
@@ -1282,17 +1282,15 @@
         <w:jc w:val="both"/>
         <w:rPr>
           <w:rFonts w:ascii="Times New Roman" w:hAnsi="Times New Roman" w:cs="Times New Roman"/>
-          <w:strike/>
-          <w:sz w:val="24"/>
-          <w:szCs w:val="24"/>
-        </w:rPr>
-      </w:pPr>
-      <w:r>
-        <w:rPr>
-          <w:rFonts w:ascii="Times New Roman" w:hAnsi="Times New Roman" w:cs="Times New Roman"/>
-          <w:b/>
-          <w:bCs/>
-          <w:strike/>
+          <w:sz w:val="24"/>
+          <w:szCs w:val="24"/>
+        </w:rPr>
+      </w:pPr>
+      <w:r>
+        <w:rPr>
+          <w:rFonts w:ascii="Times New Roman" w:hAnsi="Times New Roman" w:cs="Times New Roman"/>
+          <w:b/>
+          <w:bCs/>
           <w:sz w:val="24"/>
           <w:szCs w:val="24"/>
         </w:rPr>
@@ -1301,11 +1299,42 @@
       <w:r>
         <w:rPr>
           <w:rFonts w:ascii="Times New Roman" w:hAnsi="Times New Roman" w:cs="Times New Roman"/>
-          <w:strike/>
-          <w:sz w:val="24"/>
-          <w:szCs w:val="24"/>
-        </w:rPr>
-        <w:t xml:space="preserve"> El alcance del proyecto abarca ocho grandes bloques, cada uno enfocado en proporcionar soluciones específicas para las distintas áreas de la tienda:</w:t>
+          <w:sz w:val="24"/>
+          <w:szCs w:val="24"/>
+        </w:rPr>
+        <w:t xml:space="preserve"> El alcance del proyecto abarca </w:t>
+      </w:r>
+      <w:r>
+        <w:rPr>
+          <w:rFonts w:ascii="Times New Roman" w:hAnsi="Times New Roman" w:cs="Times New Roman"/>
+          <w:sz w:val="24"/>
+          <w:szCs w:val="24"/>
+        </w:rPr>
+        <w:t>diez</w:t>
+      </w:r>
+      <w:r>
+        <w:rPr>
+          <w:rFonts w:ascii="Times New Roman" w:hAnsi="Times New Roman" w:cs="Times New Roman"/>
+          <w:sz w:val="24"/>
+          <w:szCs w:val="24"/>
+        </w:rPr>
+        <w:t xml:space="preserve"> </w:t>
+      </w:r>
+      <w:r>
+        <w:rPr>
+          <w:rFonts w:ascii="Times New Roman" w:hAnsi="Times New Roman" w:cs="Times New Roman"/>
+          <w:sz w:val="24"/>
+          <w:szCs w:val="24"/>
+        </w:rPr>
+        <w:t>módulos principales</w:t>
+      </w:r>
+      <w:r>
+        <w:rPr>
+          <w:rFonts w:ascii="Times New Roman" w:hAnsi="Times New Roman" w:cs="Times New Roman"/>
+          <w:sz w:val="24"/>
+          <w:szCs w:val="24"/>
+        </w:rPr>
+        <w:t>, cada uno enfocado en proporcionar soluciones específicas para las distintas áreas de la tienda:</w:t>
       </w:r>
     </w:p>
     <w:p>
@@ -1955,31 +1984,6 @@
     </w:p>
     <w:p>
       <w:pPr>
-        <w:numPr>
-          <w:ilvl w:val="0"/>
-          <w:numId w:val="14"/>
-        </w:numPr>
-        <w:spacing w:line="360" w:lineRule="auto"/>
-        <w:jc w:val="both"/>
-        <w:rPr>
-          <w:rFonts w:ascii="Times New Roman" w:hAnsi="Times New Roman" w:cs="Times New Roman"/>
-          <w:strike/>
-          <w:sz w:val="24"/>
-          <w:szCs w:val="24"/>
-        </w:rPr>
-      </w:pPr>
-      <w:r>
-        <w:rPr>
-          <w:rFonts w:ascii="Times New Roman" w:hAnsi="Times New Roman" w:cs="Times New Roman"/>
-          <w:strike/>
-          <w:sz w:val="24"/>
-          <w:szCs w:val="24"/>
-        </w:rPr>
-        <w:t>Integrar un sistema contable y de facturación para el registro preciso de transacciones y ventas.</w:t>
-      </w:r>
-    </w:p>
-    <w:p>
-      <w:pPr>
         <w:spacing w:line="360" w:lineRule="auto"/>
         <w:jc w:val="both"/>
         <w:rPr>
@@ -2032,7 +2036,6 @@
           <w:sz w:val="24"/>
           <w:szCs w:val="24"/>
         </w:rPr>
-        <w:lastRenderedPageBreak/>
         <w:t>Plan de Desarrollo del Software (Presente Documento):</w:t>
       </w:r>
     </w:p>
@@ -2056,6 +2059,7 @@
           <w:sz w:val="24"/>
           <w:szCs w:val="24"/>
         </w:rPr>
+        <w:lastRenderedPageBreak/>
         <w:t>Este plan proporciona una guía detallada sobre el desarrollo del sistema SIVETO, incluyendo la metodología, alcance, objetivos y otros aspectos clave del proyecto.</w:t>
       </w:r>
     </w:p>
@@ -2271,10 +2275,6 @@
     </w:p>
     <w:p>
       <w:pPr>
-        <w:numPr>
-          <w:ilvl w:val="0"/>
-          <w:numId w:val="15"/>
-        </w:numPr>
         <w:spacing w:line="360" w:lineRule="auto"/>
         <w:jc w:val="both"/>
         <w:rPr>
@@ -2284,319 +2284,586 @@
           <w:szCs w:val="24"/>
         </w:rPr>
       </w:pPr>
-      <w:r>
-        <w:rPr>
-          <w:rFonts w:ascii="Times New Roman" w:hAnsi="Times New Roman" w:cs="Times New Roman"/>
-          <w:strike/>
-          <w:sz w:val="24"/>
-          <w:szCs w:val="24"/>
-        </w:rPr>
-        <w:t>Modelo de Análisis y Diseño:</w:t>
-      </w:r>
-    </w:p>
-    <w:p>
-      <w:pPr>
-        <w:numPr>
-          <w:ilvl w:val="1"/>
-          <w:numId w:val="15"/>
-        </w:numPr>
-        <w:spacing w:line="360" w:lineRule="auto"/>
-        <w:jc w:val="both"/>
-        <w:rPr>
-          <w:rFonts w:ascii="Times New Roman" w:hAnsi="Times New Roman" w:cs="Times New Roman"/>
-          <w:strike/>
-          <w:sz w:val="24"/>
-          <w:szCs w:val="24"/>
-        </w:rPr>
-      </w:pPr>
-      <w:r>
-        <w:rPr>
-          <w:rFonts w:ascii="Times New Roman" w:hAnsi="Times New Roman" w:cs="Times New Roman"/>
-          <w:strike/>
-          <w:sz w:val="24"/>
-          <w:szCs w:val="24"/>
-        </w:rPr>
-        <w:t>Establece la realización de los casos de uso en clases, avanzando desde una representación en términos de análisis hacia una de diseño. Incluye una orientación hacia el entorno de implementación a medida que avanza el proyecto.</w:t>
-      </w:r>
-    </w:p>
-    <w:p>
-      <w:pPr>
-        <w:numPr>
-          <w:ilvl w:val="0"/>
-          <w:numId w:val="15"/>
-        </w:numPr>
-        <w:spacing w:line="360" w:lineRule="auto"/>
-        <w:jc w:val="both"/>
-        <w:rPr>
-          <w:rFonts w:ascii="Times New Roman" w:hAnsi="Times New Roman" w:cs="Times New Roman"/>
-          <w:strike/>
-          <w:sz w:val="24"/>
-          <w:szCs w:val="24"/>
-        </w:rPr>
-      </w:pPr>
-      <w:r>
-        <w:rPr>
-          <w:rFonts w:ascii="Times New Roman" w:hAnsi="Times New Roman" w:cs="Times New Roman"/>
-          <w:strike/>
-          <w:sz w:val="24"/>
-          <w:szCs w:val="24"/>
-        </w:rPr>
-        <w:t>Modelo de Datos:</w:t>
-      </w:r>
-    </w:p>
-    <w:p>
-      <w:pPr>
-        <w:numPr>
-          <w:ilvl w:val="1"/>
-          <w:numId w:val="15"/>
-        </w:numPr>
-        <w:spacing w:line="360" w:lineRule="auto"/>
-        <w:jc w:val="both"/>
-        <w:rPr>
-          <w:rFonts w:ascii="Times New Roman" w:hAnsi="Times New Roman" w:cs="Times New Roman"/>
-          <w:strike/>
-          <w:sz w:val="24"/>
-          <w:szCs w:val="24"/>
-        </w:rPr>
-      </w:pPr>
-      <w:r>
-        <w:rPr>
-          <w:rFonts w:ascii="Times New Roman" w:hAnsi="Times New Roman" w:cs="Times New Roman"/>
-          <w:strike/>
-          <w:sz w:val="24"/>
-          <w:szCs w:val="24"/>
-        </w:rPr>
-        <w:t xml:space="preserve">Describe la representación lógica de los datos persistentes mediante un Diagrama de Clases, utilizando un perfil UML para Modelado de Datos. </w:t>
-      </w:r>
-      <w:r>
-        <w:rPr>
-          <w:rFonts w:ascii="Times New Roman" w:hAnsi="Times New Roman" w:cs="Times New Roman"/>
-          <w:strike/>
+    </w:p>
+    <w:p>
+      <w:pPr>
+        <w:spacing w:line="360" w:lineRule="auto"/>
+        <w:jc w:val="both"/>
+        <w:rPr>
+          <w:rFonts w:ascii="Times New Roman" w:hAnsi="Times New Roman" w:cs="Times New Roman"/>
+          <w:b/>
+          <w:bCs/>
+          <w:sz w:val="24"/>
+          <w:szCs w:val="24"/>
+        </w:rPr>
+      </w:pPr>
+      <w:r>
+        <w:rPr>
+          <w:rFonts w:ascii="Times New Roman" w:hAnsi="Times New Roman" w:cs="Times New Roman"/>
+          <w:b/>
+          <w:bCs/>
+          <w:sz w:val="24"/>
+          <w:szCs w:val="24"/>
+        </w:rPr>
+        <w:t>2.3 Evolución del Plan de Desarrollo del Software</w:t>
+      </w:r>
+    </w:p>
+    <w:p>
+      <w:pPr>
+        <w:spacing w:line="360" w:lineRule="auto"/>
+        <w:jc w:val="both"/>
+        <w:rPr>
+          <w:rFonts w:ascii="Times New Roman" w:hAnsi="Times New Roman" w:cs="Times New Roman"/>
+          <w:sz w:val="24"/>
+          <w:szCs w:val="24"/>
+        </w:rPr>
+      </w:pPr>
+      <w:r>
+        <w:rPr>
+          <w:rFonts w:ascii="Times New Roman" w:hAnsi="Times New Roman" w:cs="Times New Roman"/>
+          <w:sz w:val="24"/>
+          <w:szCs w:val="24"/>
+        </w:rPr>
+        <w:t>El Plan de Desarrollo del Software se revisará semanalmente y se refinará antes del comienzo de cada iteración.</w:t>
+      </w:r>
+    </w:p>
+    <w:p>
+      <w:pPr>
+        <w:spacing w:line="360" w:lineRule="auto"/>
+        <w:jc w:val="both"/>
+        <w:rPr>
+          <w:rFonts w:ascii="Times New Roman" w:hAnsi="Times New Roman" w:cs="Times New Roman"/>
+          <w:sz w:val="24"/>
+          <w:szCs w:val="24"/>
+        </w:rPr>
+      </w:pPr>
+    </w:p>
+    <w:p>
+      <w:pPr>
+        <w:spacing w:line="360" w:lineRule="auto"/>
+        <w:jc w:val="both"/>
+        <w:rPr>
+          <w:rFonts w:ascii="Times New Roman" w:hAnsi="Times New Roman" w:cs="Times New Roman"/>
+          <w:b/>
+          <w:bCs/>
+          <w:sz w:val="24"/>
+          <w:szCs w:val="24"/>
+        </w:rPr>
+      </w:pPr>
+      <w:r>
+        <w:rPr>
+          <w:rFonts w:ascii="Times New Roman" w:hAnsi="Times New Roman" w:cs="Times New Roman"/>
+          <w:b/>
+          <w:bCs/>
+          <w:sz w:val="24"/>
+          <w:szCs w:val="24"/>
+        </w:rPr>
+        <w:t xml:space="preserve">3 </w:t>
+      </w:r>
+      <w:proofErr w:type="gramStart"/>
+      <w:r>
+        <w:rPr>
+          <w:rFonts w:ascii="Times New Roman" w:hAnsi="Times New Roman" w:cs="Times New Roman"/>
+          <w:b/>
+          <w:bCs/>
+          <w:sz w:val="24"/>
+          <w:szCs w:val="24"/>
+        </w:rPr>
+        <w:t>Organización</w:t>
+      </w:r>
+      <w:proofErr w:type="gramEnd"/>
+      <w:r>
+        <w:rPr>
+          <w:rFonts w:ascii="Times New Roman" w:hAnsi="Times New Roman" w:cs="Times New Roman"/>
+          <w:b/>
+          <w:bCs/>
+          <w:sz w:val="24"/>
+          <w:szCs w:val="24"/>
+        </w:rPr>
+        <w:t xml:space="preserve"> del proyecto</w:t>
+      </w:r>
+    </w:p>
+    <w:p>
+      <w:pPr>
+        <w:spacing w:line="360" w:lineRule="auto"/>
+        <w:jc w:val="both"/>
+        <w:rPr>
+          <w:rFonts w:ascii="Times New Roman" w:hAnsi="Times New Roman" w:cs="Times New Roman"/>
+          <w:sz w:val="24"/>
+          <w:szCs w:val="24"/>
+        </w:rPr>
+      </w:pPr>
+      <w:r>
+        <w:rPr>
+          <w:rFonts w:ascii="Times New Roman" w:hAnsi="Times New Roman" w:cs="Times New Roman"/>
+          <w:b/>
+          <w:bCs/>
+          <w:sz w:val="24"/>
+          <w:szCs w:val="24"/>
+        </w:rPr>
+        <w:t>3.1 Participantes en el Proyecto</w:t>
+      </w:r>
+    </w:p>
+    <w:p>
+      <w:pPr>
+        <w:spacing w:line="360" w:lineRule="auto"/>
+        <w:jc w:val="both"/>
+        <w:rPr>
+          <w:rFonts w:ascii="Times New Roman" w:hAnsi="Times New Roman" w:cs="Times New Roman"/>
+          <w:sz w:val="24"/>
+          <w:szCs w:val="24"/>
+        </w:rPr>
+      </w:pPr>
+      <w:r>
+        <w:rPr>
+          <w:rFonts w:ascii="Times New Roman" w:hAnsi="Times New Roman" w:cs="Times New Roman"/>
           <w:sz w:val="24"/>
           <w:szCs w:val="24"/>
         </w:rPr>
         <w:lastRenderedPageBreak/>
-        <w:t>Se centra en la persistencia de la información en una base de datos relacional.</w:t>
-      </w:r>
-    </w:p>
-    <w:p>
-      <w:pPr>
-        <w:numPr>
-          <w:ilvl w:val="0"/>
-          <w:numId w:val="15"/>
-        </w:numPr>
-        <w:spacing w:line="360" w:lineRule="auto"/>
-        <w:jc w:val="both"/>
-        <w:rPr>
-          <w:rFonts w:ascii="Times New Roman" w:hAnsi="Times New Roman" w:cs="Times New Roman"/>
-          <w:strike/>
-          <w:sz w:val="24"/>
-          <w:szCs w:val="24"/>
-        </w:rPr>
-      </w:pPr>
-      <w:r>
-        <w:rPr>
-          <w:rFonts w:ascii="Times New Roman" w:hAnsi="Times New Roman" w:cs="Times New Roman"/>
-          <w:strike/>
-          <w:sz w:val="24"/>
-          <w:szCs w:val="24"/>
-        </w:rPr>
-        <w:t>Casos de Prueba:</w:t>
-      </w:r>
-    </w:p>
-    <w:p>
-      <w:pPr>
-        <w:numPr>
-          <w:ilvl w:val="1"/>
-          <w:numId w:val="15"/>
-        </w:numPr>
-        <w:spacing w:line="360" w:lineRule="auto"/>
-        <w:jc w:val="both"/>
-        <w:rPr>
-          <w:rFonts w:ascii="Times New Roman" w:hAnsi="Times New Roman" w:cs="Times New Roman"/>
-          <w:strike/>
-          <w:sz w:val="24"/>
-          <w:szCs w:val="24"/>
-        </w:rPr>
-      </w:pPr>
-      <w:r>
-        <w:rPr>
-          <w:rFonts w:ascii="Times New Roman" w:hAnsi="Times New Roman" w:cs="Times New Roman"/>
-          <w:strike/>
-          <w:sz w:val="24"/>
-          <w:szCs w:val="24"/>
-        </w:rPr>
-        <w:t>Especificación detallada de cada prueba, incluyendo condiciones de ejecución, entradas, resultados esperados y procedimientos de prueba. Los casos de prueba se aplicarán como pruebas de regresión en cada iteración, y se podrán automatizar según la necesidad mediante scripts de prueba.</w:t>
-      </w:r>
-    </w:p>
-    <w:p>
-      <w:pPr>
-        <w:spacing w:line="360" w:lineRule="auto"/>
-        <w:jc w:val="both"/>
-        <w:rPr>
-          <w:rFonts w:ascii="Times New Roman" w:hAnsi="Times New Roman" w:cs="Times New Roman"/>
-          <w:strike/>
-          <w:sz w:val="24"/>
-          <w:szCs w:val="24"/>
-        </w:rPr>
-      </w:pPr>
-    </w:p>
-    <w:p>
-      <w:pPr>
-        <w:spacing w:line="360" w:lineRule="auto"/>
-        <w:jc w:val="both"/>
-        <w:rPr>
-          <w:rFonts w:ascii="Times New Roman" w:hAnsi="Times New Roman" w:cs="Times New Roman"/>
-          <w:b/>
-          <w:bCs/>
-          <w:sz w:val="24"/>
-          <w:szCs w:val="24"/>
-        </w:rPr>
-      </w:pPr>
-      <w:r>
-        <w:rPr>
-          <w:rFonts w:ascii="Times New Roman" w:hAnsi="Times New Roman" w:cs="Times New Roman"/>
-          <w:b/>
-          <w:bCs/>
-          <w:sz w:val="24"/>
-          <w:szCs w:val="24"/>
-        </w:rPr>
-        <w:t>2.3</w:t>
-      </w:r>
-      <w:r>
-        <w:rPr>
-          <w:rFonts w:ascii="Times New Roman" w:hAnsi="Times New Roman" w:cs="Times New Roman"/>
-          <w:b/>
-          <w:bCs/>
-          <w:sz w:val="24"/>
-          <w:szCs w:val="24"/>
-        </w:rPr>
-        <w:t xml:space="preserve"> </w:t>
-      </w:r>
-      <w:r>
-        <w:rPr>
-          <w:rFonts w:ascii="Times New Roman" w:hAnsi="Times New Roman" w:cs="Times New Roman"/>
-          <w:b/>
-          <w:bCs/>
-          <w:sz w:val="24"/>
-          <w:szCs w:val="24"/>
-        </w:rPr>
-        <w:t>Evolución del Plan de Desarrollo del Software</w:t>
-      </w:r>
-    </w:p>
-    <w:p>
-      <w:pPr>
-        <w:spacing w:line="360" w:lineRule="auto"/>
-        <w:jc w:val="both"/>
-        <w:rPr>
-          <w:rFonts w:ascii="Times New Roman" w:hAnsi="Times New Roman" w:cs="Times New Roman"/>
-          <w:sz w:val="24"/>
-          <w:szCs w:val="24"/>
-        </w:rPr>
-      </w:pPr>
-      <w:r>
-        <w:rPr>
-          <w:rFonts w:ascii="Times New Roman" w:hAnsi="Times New Roman" w:cs="Times New Roman"/>
-          <w:sz w:val="24"/>
-          <w:szCs w:val="24"/>
-        </w:rPr>
-        <w:t>El Plan de Desarrollo del Software se revisará semanalmente y se refinará antes del comienzo de cada iteración.</w:t>
-      </w:r>
-    </w:p>
-    <w:p>
-      <w:pPr>
-        <w:spacing w:line="360" w:lineRule="auto"/>
-        <w:jc w:val="both"/>
-        <w:rPr>
-          <w:rFonts w:ascii="Times New Roman" w:hAnsi="Times New Roman" w:cs="Times New Roman"/>
-          <w:sz w:val="24"/>
-          <w:szCs w:val="24"/>
-        </w:rPr>
-      </w:pPr>
-    </w:p>
-    <w:p>
-      <w:pPr>
-        <w:spacing w:line="360" w:lineRule="auto"/>
-        <w:jc w:val="both"/>
-        <w:rPr>
-          <w:rFonts w:ascii="Times New Roman" w:hAnsi="Times New Roman" w:cs="Times New Roman"/>
-          <w:b/>
-          <w:bCs/>
-          <w:sz w:val="24"/>
-          <w:szCs w:val="24"/>
-        </w:rPr>
-      </w:pPr>
-      <w:r>
-        <w:rPr>
-          <w:rFonts w:ascii="Times New Roman" w:hAnsi="Times New Roman" w:cs="Times New Roman"/>
-          <w:b/>
-          <w:bCs/>
-          <w:sz w:val="24"/>
-          <w:szCs w:val="24"/>
-        </w:rPr>
-        <w:t xml:space="preserve">3 </w:t>
+        <w:t xml:space="preserve">En la etapa actual, aún no se ha determinado el personal específico que será designado por la empresa para asumir roles clave como </w:t>
       </w:r>
       <w:proofErr w:type="gramStart"/>
       <w:r>
         <w:rPr>
           <w:rFonts w:ascii="Times New Roman" w:hAnsi="Times New Roman" w:cs="Times New Roman"/>
-          <w:b/>
-          <w:bCs/>
-          <w:sz w:val="24"/>
-          <w:szCs w:val="24"/>
-        </w:rPr>
-        <w:t>Organización</w:t>
+          <w:sz w:val="24"/>
+          <w:szCs w:val="24"/>
+        </w:rPr>
+        <w:t>Responsable</w:t>
       </w:r>
       <w:proofErr w:type="gramEnd"/>
       <w:r>
         <w:rPr>
           <w:rFonts w:ascii="Times New Roman" w:hAnsi="Times New Roman" w:cs="Times New Roman"/>
-          <w:b/>
-          <w:bCs/>
-          <w:sz w:val="24"/>
-          <w:szCs w:val="24"/>
-        </w:rPr>
-        <w:t xml:space="preserve"> del proyecto</w:t>
-      </w:r>
-    </w:p>
-    <w:p>
-      <w:pPr>
-        <w:spacing w:line="360" w:lineRule="auto"/>
-        <w:jc w:val="both"/>
-        <w:rPr>
-          <w:rFonts w:ascii="Times New Roman" w:hAnsi="Times New Roman" w:cs="Times New Roman"/>
-          <w:sz w:val="24"/>
-          <w:szCs w:val="24"/>
-        </w:rPr>
-      </w:pPr>
-      <w:r>
-        <w:rPr>
-          <w:rFonts w:ascii="Times New Roman" w:hAnsi="Times New Roman" w:cs="Times New Roman"/>
-          <w:b/>
-          <w:bCs/>
-          <w:sz w:val="24"/>
-          <w:szCs w:val="24"/>
-        </w:rPr>
-        <w:t>3.1 Participantes en el Proyecto</w:t>
-      </w:r>
-    </w:p>
-    <w:p>
-      <w:pPr>
-        <w:spacing w:line="360" w:lineRule="auto"/>
-        <w:jc w:val="both"/>
-        <w:rPr>
-          <w:rFonts w:ascii="Times New Roman" w:hAnsi="Times New Roman" w:cs="Times New Roman"/>
-          <w:sz w:val="24"/>
-          <w:szCs w:val="24"/>
-        </w:rPr>
-      </w:pPr>
-      <w:r>
-        <w:rPr>
-          <w:rFonts w:ascii="Times New Roman" w:hAnsi="Times New Roman" w:cs="Times New Roman"/>
-          <w:sz w:val="24"/>
-          <w:szCs w:val="24"/>
-        </w:rPr>
-        <w:t xml:space="preserve">En la etapa actual, aún no se ha determinado el personal específico que será designado por la empresa para asumir roles clave como </w:t>
+          <w:sz w:val="24"/>
+          <w:szCs w:val="24"/>
+        </w:rPr>
+        <w:t xml:space="preserve"> del Proyecto, Comité de Control y Seguimiento, y otros participantes que puedan ser necesarios para proporcionar requisitos y validar el sistema.</w:t>
+      </w:r>
+    </w:p>
+    <w:p>
+      <w:pPr>
+        <w:spacing w:line="360" w:lineRule="auto"/>
+        <w:jc w:val="both"/>
+        <w:rPr>
+          <w:rFonts w:ascii="Times New Roman" w:hAnsi="Times New Roman" w:cs="Times New Roman"/>
+          <w:sz w:val="24"/>
+          <w:szCs w:val="24"/>
+        </w:rPr>
+      </w:pPr>
+      <w:r>
+        <w:rPr>
+          <w:rFonts w:ascii="Times New Roman" w:hAnsi="Times New Roman" w:cs="Times New Roman"/>
+          <w:sz w:val="24"/>
+          <w:szCs w:val="24"/>
+        </w:rPr>
+        <w:t>El equipo de desarrollo por parte de la empresa adjudicataria, considerando las fases de Inicio, Elaboración y dos iteraciones de la fase de Construcción, estará conformado por los siguientes roles y personal asociado:</w:t>
+      </w:r>
+    </w:p>
+    <w:p>
+      <w:pPr>
+        <w:spacing w:line="360" w:lineRule="auto"/>
+        <w:jc w:val="both"/>
+        <w:rPr>
+          <w:rFonts w:ascii="Times New Roman" w:hAnsi="Times New Roman" w:cs="Times New Roman"/>
+          <w:sz w:val="24"/>
+          <w:szCs w:val="24"/>
+        </w:rPr>
+      </w:pPr>
+    </w:p>
+    <w:p>
+      <w:pPr>
+        <w:spacing w:line="360" w:lineRule="auto"/>
+        <w:jc w:val="both"/>
+        <w:rPr>
+          <w:rFonts w:ascii="Times New Roman" w:hAnsi="Times New Roman" w:cs="Times New Roman"/>
+          <w:b/>
+          <w:bCs/>
+          <w:sz w:val="24"/>
+          <w:szCs w:val="24"/>
+        </w:rPr>
+      </w:pPr>
+      <w:r>
+        <w:rPr>
+          <w:rFonts w:ascii="Times New Roman" w:hAnsi="Times New Roman" w:cs="Times New Roman"/>
+          <w:b/>
+          <w:bCs/>
+          <w:sz w:val="24"/>
+          <w:szCs w:val="24"/>
+        </w:rPr>
+        <w:t>Jefe de Proyecto:</w:t>
+      </w:r>
+    </w:p>
+    <w:p>
+      <w:pPr>
+        <w:spacing w:line="360" w:lineRule="auto"/>
+        <w:jc w:val="both"/>
+        <w:rPr>
+          <w:rFonts w:ascii="Times New Roman" w:hAnsi="Times New Roman" w:cs="Times New Roman"/>
+          <w:sz w:val="24"/>
+          <w:szCs w:val="24"/>
+        </w:rPr>
+      </w:pPr>
+      <w:r>
+        <w:rPr>
+          <w:rFonts w:ascii="Times New Roman" w:hAnsi="Times New Roman" w:cs="Times New Roman"/>
+          <w:sz w:val="24"/>
+          <w:szCs w:val="24"/>
+        </w:rPr>
+        <w:t>Responsable: [</w:t>
+      </w:r>
+      <w:r>
+        <w:rPr>
+          <w:rFonts w:ascii="Times New Roman" w:hAnsi="Times New Roman" w:cs="Times New Roman"/>
+          <w:sz w:val="24"/>
+          <w:szCs w:val="24"/>
+        </w:rPr>
+        <w:t>Fabio Camacho Encinas</w:t>
+      </w:r>
+      <w:r>
+        <w:rPr>
+          <w:rFonts w:ascii="Times New Roman" w:hAnsi="Times New Roman" w:cs="Times New Roman"/>
+          <w:sz w:val="24"/>
+          <w:szCs w:val="24"/>
+        </w:rPr>
+        <w:t>]</w:t>
+      </w:r>
+    </w:p>
+    <w:p>
+      <w:pPr>
+        <w:spacing w:line="360" w:lineRule="auto"/>
+        <w:jc w:val="both"/>
+        <w:rPr>
+          <w:rFonts w:ascii="Times New Roman" w:hAnsi="Times New Roman" w:cs="Times New Roman"/>
+          <w:sz w:val="24"/>
+          <w:szCs w:val="24"/>
+        </w:rPr>
+      </w:pPr>
+      <w:r>
+        <w:rPr>
+          <w:rFonts w:ascii="Times New Roman" w:hAnsi="Times New Roman" w:cs="Times New Roman"/>
+          <w:sz w:val="24"/>
+          <w:szCs w:val="24"/>
+        </w:rPr>
+        <w:t>Descripción: Encargado de liderar el proyecto SIVETO. Experiencia en metodologías de desarrollo, herramientas y procesos RUP.</w:t>
+      </w:r>
+    </w:p>
+    <w:p>
+      <w:pPr>
+        <w:spacing w:line="360" w:lineRule="auto"/>
+        <w:jc w:val="both"/>
+        <w:rPr>
+          <w:rFonts w:ascii="Times New Roman" w:hAnsi="Times New Roman" w:cs="Times New Roman"/>
+          <w:sz w:val="24"/>
+          <w:szCs w:val="24"/>
+        </w:rPr>
+      </w:pPr>
+    </w:p>
+    <w:p>
+      <w:pPr>
+        <w:spacing w:line="360" w:lineRule="auto"/>
+        <w:jc w:val="both"/>
+        <w:rPr>
+          <w:rFonts w:ascii="Times New Roman" w:hAnsi="Times New Roman" w:cs="Times New Roman"/>
+          <w:sz w:val="24"/>
+          <w:szCs w:val="24"/>
+        </w:rPr>
+      </w:pPr>
+      <w:r>
+        <w:rPr>
+          <w:rFonts w:ascii="Times New Roman" w:hAnsi="Times New Roman" w:cs="Times New Roman"/>
+          <w:b/>
+          <w:bCs/>
+          <w:sz w:val="24"/>
+          <w:szCs w:val="24"/>
+        </w:rPr>
+        <w:t>Analista de Sistemas:</w:t>
+      </w:r>
+    </w:p>
+    <w:p>
+      <w:pPr>
+        <w:spacing w:line="360" w:lineRule="auto"/>
+        <w:jc w:val="both"/>
+        <w:rPr>
+          <w:rFonts w:ascii="Times New Roman" w:hAnsi="Times New Roman" w:cs="Times New Roman"/>
+          <w:sz w:val="24"/>
+          <w:szCs w:val="24"/>
+        </w:rPr>
+      </w:pPr>
+      <w:r>
+        <w:rPr>
+          <w:rFonts w:ascii="Times New Roman" w:hAnsi="Times New Roman" w:cs="Times New Roman"/>
+          <w:sz w:val="24"/>
+          <w:szCs w:val="24"/>
+        </w:rPr>
+        <w:t>Responsable: [</w:t>
+      </w:r>
+      <w:r>
+        <w:rPr>
+          <w:rFonts w:ascii="Times New Roman" w:hAnsi="Times New Roman" w:cs="Times New Roman"/>
+          <w:sz w:val="24"/>
+          <w:szCs w:val="24"/>
+        </w:rPr>
+        <w:t xml:space="preserve">Lionel </w:t>
+      </w:r>
+      <w:proofErr w:type="spellStart"/>
+      <w:r>
+        <w:rPr>
+          <w:rFonts w:ascii="Times New Roman" w:hAnsi="Times New Roman" w:cs="Times New Roman"/>
+          <w:sz w:val="24"/>
+          <w:szCs w:val="24"/>
+        </w:rPr>
+        <w:t>Dario</w:t>
+      </w:r>
+      <w:proofErr w:type="spellEnd"/>
+      <w:r>
+        <w:rPr>
+          <w:rFonts w:ascii="Times New Roman" w:hAnsi="Times New Roman" w:cs="Times New Roman"/>
+          <w:sz w:val="24"/>
+          <w:szCs w:val="24"/>
+        </w:rPr>
+        <w:t xml:space="preserve"> Callisaya</w:t>
+      </w:r>
+      <w:r>
+        <w:rPr>
+          <w:rFonts w:ascii="Times New Roman" w:hAnsi="Times New Roman" w:cs="Times New Roman"/>
+          <w:sz w:val="24"/>
+          <w:szCs w:val="24"/>
+        </w:rPr>
+        <w:t>]</w:t>
+      </w:r>
+    </w:p>
+    <w:p>
+      <w:pPr>
+        <w:spacing w:line="360" w:lineRule="auto"/>
+        <w:jc w:val="both"/>
+        <w:rPr>
+          <w:rFonts w:ascii="Times New Roman" w:hAnsi="Times New Roman" w:cs="Times New Roman"/>
+          <w:sz w:val="24"/>
+          <w:szCs w:val="24"/>
+        </w:rPr>
+      </w:pPr>
+      <w:r>
+        <w:rPr>
+          <w:rFonts w:ascii="Times New Roman" w:hAnsi="Times New Roman" w:cs="Times New Roman"/>
+          <w:sz w:val="24"/>
+          <w:szCs w:val="24"/>
+        </w:rPr>
+        <w:t>Descripción: Ingeniero en Informática con conocimientos de UML. Se requiere al menos un analista con experiencia en sistemas similares a la línea del proyecto. Laborará en la definición y análisis de requisitos.</w:t>
+      </w:r>
+    </w:p>
+    <w:p>
+      <w:pPr>
+        <w:spacing w:line="360" w:lineRule="auto"/>
+        <w:jc w:val="both"/>
+        <w:rPr>
+          <w:rFonts w:ascii="Times New Roman" w:hAnsi="Times New Roman" w:cs="Times New Roman"/>
+          <w:sz w:val="24"/>
+          <w:szCs w:val="24"/>
+        </w:rPr>
+      </w:pPr>
+    </w:p>
+    <w:p>
+      <w:pPr>
+        <w:spacing w:line="360" w:lineRule="auto"/>
+        <w:jc w:val="both"/>
+        <w:rPr>
+          <w:rFonts w:ascii="Times New Roman" w:hAnsi="Times New Roman" w:cs="Times New Roman"/>
+          <w:b/>
+          <w:bCs/>
+          <w:sz w:val="24"/>
+          <w:szCs w:val="24"/>
+        </w:rPr>
+      </w:pPr>
+      <w:r>
+        <w:rPr>
+          <w:rFonts w:ascii="Times New Roman" w:hAnsi="Times New Roman" w:cs="Times New Roman"/>
+          <w:b/>
+          <w:bCs/>
+          <w:sz w:val="24"/>
+          <w:szCs w:val="24"/>
+        </w:rPr>
+        <w:t>Analistas - Programadores:</w:t>
+      </w:r>
+    </w:p>
+    <w:p>
+      <w:pPr>
+        <w:spacing w:line="360" w:lineRule="auto"/>
+        <w:jc w:val="both"/>
+        <w:rPr>
+          <w:rFonts w:ascii="Times New Roman" w:hAnsi="Times New Roman" w:cs="Times New Roman"/>
+          <w:sz w:val="24"/>
+          <w:szCs w:val="24"/>
+        </w:rPr>
+      </w:pPr>
+    </w:p>
+    <w:p>
+      <w:pPr>
+        <w:spacing w:line="360" w:lineRule="auto"/>
+        <w:jc w:val="both"/>
+        <w:rPr>
+          <w:rFonts w:ascii="Times New Roman" w:hAnsi="Times New Roman" w:cs="Times New Roman"/>
+          <w:sz w:val="24"/>
+          <w:szCs w:val="24"/>
+        </w:rPr>
+      </w:pPr>
+      <w:r>
+        <w:rPr>
+          <w:rFonts w:ascii="Times New Roman" w:hAnsi="Times New Roman" w:cs="Times New Roman"/>
+          <w:sz w:val="24"/>
+          <w:szCs w:val="24"/>
+        </w:rPr>
+        <w:t>Responsables: [Nombre de los Analistas - Programadores]</w:t>
+      </w:r>
+    </w:p>
+    <w:p>
+      <w:pPr>
+        <w:spacing w:line="360" w:lineRule="auto"/>
+        <w:jc w:val="both"/>
+        <w:rPr>
+          <w:rFonts w:ascii="Times New Roman" w:hAnsi="Times New Roman" w:cs="Times New Roman"/>
+          <w:sz w:val="24"/>
+          <w:szCs w:val="24"/>
+        </w:rPr>
+      </w:pPr>
+      <w:r>
+        <w:rPr>
+          <w:rFonts w:ascii="Times New Roman" w:hAnsi="Times New Roman" w:cs="Times New Roman"/>
+          <w:sz w:val="24"/>
+          <w:szCs w:val="24"/>
+        </w:rPr>
+        <w:t>Descripción: Profesionales con experiencia en el entorno de desarrollo del proyecto. Su función será contribuir al desarrollo de prototipos que reflejen fielmente el producto final.</w:t>
+      </w:r>
+    </w:p>
+    <w:p>
+      <w:pPr>
+        <w:spacing w:line="360" w:lineRule="auto"/>
+        <w:jc w:val="both"/>
+        <w:rPr>
+          <w:rFonts w:ascii="Times New Roman" w:hAnsi="Times New Roman" w:cs="Times New Roman"/>
+          <w:sz w:val="24"/>
+          <w:szCs w:val="24"/>
+        </w:rPr>
+      </w:pPr>
+      <w:r>
+        <w:rPr>
+          <w:rFonts w:ascii="Times New Roman" w:hAnsi="Times New Roman" w:cs="Times New Roman"/>
+          <w:b/>
+          <w:bCs/>
+          <w:sz w:val="24"/>
+          <w:szCs w:val="24"/>
+        </w:rPr>
+        <w:t>Ingeniero de Software:</w:t>
+      </w:r>
+    </w:p>
+    <w:p>
+      <w:pPr>
+        <w:spacing w:line="360" w:lineRule="auto"/>
+        <w:jc w:val="both"/>
+        <w:rPr>
+          <w:rFonts w:ascii="Times New Roman" w:hAnsi="Times New Roman" w:cs="Times New Roman"/>
+          <w:sz w:val="24"/>
+          <w:szCs w:val="24"/>
+        </w:rPr>
+      </w:pPr>
+      <w:r>
+        <w:rPr>
+          <w:rFonts w:ascii="Times New Roman" w:hAnsi="Times New Roman" w:cs="Times New Roman"/>
+          <w:sz w:val="24"/>
+          <w:szCs w:val="24"/>
+        </w:rPr>
+        <w:t>Responsable: [Nombre del Ingeniero de Software Becario]</w:t>
+      </w:r>
+    </w:p>
+    <w:p>
+      <w:pPr>
+        <w:spacing w:line="360" w:lineRule="auto"/>
+        <w:jc w:val="both"/>
+        <w:rPr>
+          <w:rFonts w:ascii="Times New Roman" w:hAnsi="Times New Roman" w:cs="Times New Roman"/>
+          <w:sz w:val="24"/>
+          <w:szCs w:val="24"/>
+        </w:rPr>
+      </w:pPr>
+      <w:r>
+        <w:rPr>
+          <w:rFonts w:ascii="Times New Roman" w:hAnsi="Times New Roman" w:cs="Times New Roman"/>
+          <w:sz w:val="24"/>
+          <w:szCs w:val="24"/>
+        </w:rPr>
+        <w:lastRenderedPageBreak/>
+        <w:t>Descripción: Ingeniero en Informática recién titulado que participará como becario en el convenio universidad-empresa. Realizará labores de gestión de requisitos, gestión de configuración, documentación y diseño de datos.</w:t>
+      </w:r>
+    </w:p>
+    <w:p>
+      <w:pPr>
+        <w:spacing w:line="360" w:lineRule="auto"/>
+        <w:jc w:val="both"/>
+        <w:rPr>
+          <w:rFonts w:ascii="Times New Roman" w:hAnsi="Times New Roman" w:cs="Times New Roman"/>
+          <w:sz w:val="24"/>
+          <w:szCs w:val="24"/>
+        </w:rPr>
+      </w:pPr>
+    </w:p>
+    <w:p>
+      <w:pPr>
+        <w:spacing w:line="360" w:lineRule="auto"/>
+        <w:jc w:val="both"/>
+        <w:rPr>
+          <w:rFonts w:ascii="Times New Roman" w:hAnsi="Times New Roman" w:cs="Times New Roman"/>
+          <w:sz w:val="24"/>
+          <w:szCs w:val="24"/>
+        </w:rPr>
+      </w:pPr>
+      <w:r>
+        <w:rPr>
+          <w:rFonts w:ascii="Times New Roman" w:hAnsi="Times New Roman" w:cs="Times New Roman"/>
+          <w:b/>
+          <w:bCs/>
+          <w:sz w:val="24"/>
+          <w:szCs w:val="24"/>
+        </w:rPr>
+        <w:t>Observaciones:</w:t>
+      </w:r>
+    </w:p>
+    <w:p>
+      <w:pPr>
+        <w:spacing w:line="360" w:lineRule="auto"/>
+        <w:jc w:val="both"/>
+        <w:rPr>
+          <w:rFonts w:ascii="Times New Roman" w:hAnsi="Times New Roman" w:cs="Times New Roman"/>
+          <w:sz w:val="24"/>
+          <w:szCs w:val="24"/>
+        </w:rPr>
+      </w:pPr>
+      <w:r>
+        <w:rPr>
+          <w:rFonts w:ascii="Times New Roman" w:hAnsi="Times New Roman" w:cs="Times New Roman"/>
+          <w:sz w:val="24"/>
+          <w:szCs w:val="24"/>
+        </w:rPr>
+        <w:t>La designación de roles específicos y participantes adicionales se llevará a cabo en fases posteriores del proyecto, según las necesidades identificadas.</w:t>
+      </w:r>
+    </w:p>
+    <w:p>
+      <w:pPr>
+        <w:spacing w:line="360" w:lineRule="auto"/>
+        <w:jc w:val="both"/>
+        <w:rPr>
+          <w:rFonts w:ascii="Times New Roman" w:hAnsi="Times New Roman" w:cs="Times New Roman"/>
+          <w:sz w:val="24"/>
+          <w:szCs w:val="24"/>
+        </w:rPr>
+      </w:pPr>
+      <w:r>
+        <w:rPr>
+          <w:rFonts w:ascii="Times New Roman" w:hAnsi="Times New Roman" w:cs="Times New Roman"/>
+          <w:sz w:val="24"/>
+          <w:szCs w:val="24"/>
+        </w:rPr>
+        <w:t xml:space="preserve">Se espera que el </w:t>
       </w:r>
       <w:proofErr w:type="gramStart"/>
       <w:r>
@@ -2614,458 +2881,6 @@
           <w:sz w:val="24"/>
           <w:szCs w:val="24"/>
         </w:rPr>
-        <w:t xml:space="preserve"> del Proyecto, Comité de Control y Seguimiento, y otros participantes que puedan ser necesarios para proporcionar requisitos y validar el sistema.</w:t>
-      </w:r>
-    </w:p>
-    <w:p>
-      <w:pPr>
-        <w:spacing w:line="360" w:lineRule="auto"/>
-        <w:jc w:val="both"/>
-        <w:rPr>
-          <w:rFonts w:ascii="Times New Roman" w:hAnsi="Times New Roman" w:cs="Times New Roman"/>
-          <w:sz w:val="24"/>
-          <w:szCs w:val="24"/>
-        </w:rPr>
-      </w:pPr>
-      <w:r>
-        <w:rPr>
-          <w:rFonts w:ascii="Times New Roman" w:hAnsi="Times New Roman" w:cs="Times New Roman"/>
-          <w:sz w:val="24"/>
-          <w:szCs w:val="24"/>
-        </w:rPr>
-        <w:t>El equipo de desarrollo por parte de la empresa adjudicataria, considerando las fases de Inicio, Elaboración y dos iteraciones de la fase de Construcción, estará conformado por los siguientes roles y personal asociado:</w:t>
-      </w:r>
-    </w:p>
-    <w:p>
-      <w:pPr>
-        <w:spacing w:line="360" w:lineRule="auto"/>
-        <w:jc w:val="both"/>
-        <w:rPr>
-          <w:rFonts w:ascii="Times New Roman" w:hAnsi="Times New Roman" w:cs="Times New Roman"/>
-          <w:sz w:val="24"/>
-          <w:szCs w:val="24"/>
-        </w:rPr>
-      </w:pPr>
-    </w:p>
-    <w:p>
-      <w:pPr>
-        <w:spacing w:line="360" w:lineRule="auto"/>
-        <w:jc w:val="both"/>
-        <w:rPr>
-          <w:rFonts w:ascii="Times New Roman" w:hAnsi="Times New Roman" w:cs="Times New Roman"/>
-          <w:b/>
-          <w:bCs/>
-          <w:sz w:val="24"/>
-          <w:szCs w:val="24"/>
-        </w:rPr>
-      </w:pPr>
-      <w:r>
-        <w:rPr>
-          <w:rFonts w:ascii="Times New Roman" w:hAnsi="Times New Roman" w:cs="Times New Roman"/>
-          <w:b/>
-          <w:bCs/>
-          <w:sz w:val="24"/>
-          <w:szCs w:val="24"/>
-        </w:rPr>
-        <w:t>Jefe de Proyecto:</w:t>
-      </w:r>
-    </w:p>
-    <w:p>
-      <w:pPr>
-        <w:spacing w:line="360" w:lineRule="auto"/>
-        <w:jc w:val="both"/>
-        <w:rPr>
-          <w:rFonts w:ascii="Times New Roman" w:hAnsi="Times New Roman" w:cs="Times New Roman"/>
-          <w:sz w:val="24"/>
-          <w:szCs w:val="24"/>
-        </w:rPr>
-      </w:pPr>
-      <w:r>
-        <w:rPr>
-          <w:rFonts w:ascii="Times New Roman" w:hAnsi="Times New Roman" w:cs="Times New Roman"/>
-          <w:sz w:val="24"/>
-          <w:szCs w:val="24"/>
-        </w:rPr>
-        <w:t>Responsable: [</w:t>
-      </w:r>
-      <w:r>
-        <w:rPr>
-          <w:rFonts w:ascii="Times New Roman" w:hAnsi="Times New Roman" w:cs="Times New Roman"/>
-          <w:sz w:val="24"/>
-          <w:szCs w:val="24"/>
-        </w:rPr>
-        <w:t>Fabio Camacho Encinas</w:t>
-      </w:r>
-      <w:r>
-        <w:rPr>
-          <w:rFonts w:ascii="Times New Roman" w:hAnsi="Times New Roman" w:cs="Times New Roman"/>
-          <w:sz w:val="24"/>
-          <w:szCs w:val="24"/>
-        </w:rPr>
-        <w:t>]</w:t>
-      </w:r>
-    </w:p>
-    <w:p>
-      <w:pPr>
-        <w:spacing w:line="360" w:lineRule="auto"/>
-        <w:jc w:val="both"/>
-        <w:rPr>
-          <w:rFonts w:ascii="Times New Roman" w:hAnsi="Times New Roman" w:cs="Times New Roman"/>
-          <w:sz w:val="24"/>
-          <w:szCs w:val="24"/>
-        </w:rPr>
-      </w:pPr>
-      <w:r>
-        <w:rPr>
-          <w:rFonts w:ascii="Times New Roman" w:hAnsi="Times New Roman" w:cs="Times New Roman"/>
-          <w:sz w:val="24"/>
-          <w:szCs w:val="24"/>
-        </w:rPr>
-        <w:t>Descripción: Encargado de liderar el proyecto SIVETO. Experiencia en metodologías de desarrollo, herramientas y procesos RUP.</w:t>
-      </w:r>
-    </w:p>
-    <w:p>
-      <w:pPr>
-        <w:spacing w:line="360" w:lineRule="auto"/>
-        <w:jc w:val="both"/>
-        <w:rPr>
-          <w:rFonts w:ascii="Times New Roman" w:hAnsi="Times New Roman" w:cs="Times New Roman"/>
-          <w:sz w:val="24"/>
-          <w:szCs w:val="24"/>
-        </w:rPr>
-      </w:pPr>
-    </w:p>
-    <w:p>
-      <w:pPr>
-        <w:spacing w:line="360" w:lineRule="auto"/>
-        <w:jc w:val="both"/>
-        <w:rPr>
-          <w:rFonts w:ascii="Times New Roman" w:hAnsi="Times New Roman" w:cs="Times New Roman"/>
-          <w:sz w:val="24"/>
-          <w:szCs w:val="24"/>
-        </w:rPr>
-      </w:pPr>
-      <w:r>
-        <w:rPr>
-          <w:rFonts w:ascii="Times New Roman" w:hAnsi="Times New Roman" w:cs="Times New Roman"/>
-          <w:b/>
-          <w:bCs/>
-          <w:sz w:val="24"/>
-          <w:szCs w:val="24"/>
-        </w:rPr>
-        <w:lastRenderedPageBreak/>
-        <w:t>Analista de Sistemas:</w:t>
-      </w:r>
-    </w:p>
-    <w:p>
-      <w:pPr>
-        <w:spacing w:line="360" w:lineRule="auto"/>
-        <w:jc w:val="both"/>
-        <w:rPr>
-          <w:rFonts w:ascii="Times New Roman" w:hAnsi="Times New Roman" w:cs="Times New Roman"/>
-          <w:sz w:val="24"/>
-          <w:szCs w:val="24"/>
-        </w:rPr>
-      </w:pPr>
-      <w:r>
-        <w:rPr>
-          <w:rFonts w:ascii="Times New Roman" w:hAnsi="Times New Roman" w:cs="Times New Roman"/>
-          <w:sz w:val="24"/>
-          <w:szCs w:val="24"/>
-        </w:rPr>
-        <w:t>Responsable: [</w:t>
-      </w:r>
-      <w:r>
-        <w:rPr>
-          <w:rFonts w:ascii="Times New Roman" w:hAnsi="Times New Roman" w:cs="Times New Roman"/>
-          <w:sz w:val="24"/>
-          <w:szCs w:val="24"/>
-        </w:rPr>
-        <w:t xml:space="preserve">Lionel </w:t>
-      </w:r>
-      <w:proofErr w:type="spellStart"/>
-      <w:r>
-        <w:rPr>
-          <w:rFonts w:ascii="Times New Roman" w:hAnsi="Times New Roman" w:cs="Times New Roman"/>
-          <w:sz w:val="24"/>
-          <w:szCs w:val="24"/>
-        </w:rPr>
-        <w:t>Dario</w:t>
-      </w:r>
-      <w:proofErr w:type="spellEnd"/>
-      <w:r>
-        <w:rPr>
-          <w:rFonts w:ascii="Times New Roman" w:hAnsi="Times New Roman" w:cs="Times New Roman"/>
-          <w:sz w:val="24"/>
-          <w:szCs w:val="24"/>
-        </w:rPr>
-        <w:t xml:space="preserve"> Callisaya</w:t>
-      </w:r>
-      <w:r>
-        <w:rPr>
-          <w:rFonts w:ascii="Times New Roman" w:hAnsi="Times New Roman" w:cs="Times New Roman"/>
-          <w:sz w:val="24"/>
-          <w:szCs w:val="24"/>
-        </w:rPr>
-        <w:t>]</w:t>
-      </w:r>
-    </w:p>
-    <w:p>
-      <w:pPr>
-        <w:spacing w:line="360" w:lineRule="auto"/>
-        <w:jc w:val="both"/>
-        <w:rPr>
-          <w:rFonts w:ascii="Times New Roman" w:hAnsi="Times New Roman" w:cs="Times New Roman"/>
-          <w:sz w:val="24"/>
-          <w:szCs w:val="24"/>
-        </w:rPr>
-      </w:pPr>
-      <w:r>
-        <w:rPr>
-          <w:rFonts w:ascii="Times New Roman" w:hAnsi="Times New Roman" w:cs="Times New Roman"/>
-          <w:sz w:val="24"/>
-          <w:szCs w:val="24"/>
-        </w:rPr>
-        <w:t>Descripción: Ingeniero en Informática con conocimientos de UML. Se requiere al menos un analista con experiencia en sistemas similares a la línea del proyecto. Laborará en la definición y análisis de requisitos.</w:t>
-      </w:r>
-    </w:p>
-    <w:p>
-      <w:pPr>
-        <w:spacing w:line="360" w:lineRule="auto"/>
-        <w:jc w:val="both"/>
-        <w:rPr>
-          <w:rFonts w:ascii="Times New Roman" w:hAnsi="Times New Roman" w:cs="Times New Roman"/>
-          <w:sz w:val="24"/>
-          <w:szCs w:val="24"/>
-        </w:rPr>
-      </w:pPr>
-    </w:p>
-    <w:p>
-      <w:pPr>
-        <w:spacing w:line="360" w:lineRule="auto"/>
-        <w:jc w:val="both"/>
-        <w:rPr>
-          <w:rFonts w:ascii="Times New Roman" w:hAnsi="Times New Roman" w:cs="Times New Roman"/>
-          <w:b/>
-          <w:bCs/>
-          <w:sz w:val="24"/>
-          <w:szCs w:val="24"/>
-        </w:rPr>
-      </w:pPr>
-      <w:r>
-        <w:rPr>
-          <w:rFonts w:ascii="Times New Roman" w:hAnsi="Times New Roman" w:cs="Times New Roman"/>
-          <w:b/>
-          <w:bCs/>
-          <w:sz w:val="24"/>
-          <w:szCs w:val="24"/>
-        </w:rPr>
-        <w:t>Analistas - Programadores:</w:t>
-      </w:r>
-    </w:p>
-    <w:p>
-      <w:pPr>
-        <w:spacing w:line="360" w:lineRule="auto"/>
-        <w:jc w:val="both"/>
-        <w:rPr>
-          <w:rFonts w:ascii="Times New Roman" w:hAnsi="Times New Roman" w:cs="Times New Roman"/>
-          <w:sz w:val="24"/>
-          <w:szCs w:val="24"/>
-        </w:rPr>
-      </w:pPr>
-    </w:p>
-    <w:p>
-      <w:pPr>
-        <w:spacing w:line="360" w:lineRule="auto"/>
-        <w:jc w:val="both"/>
-        <w:rPr>
-          <w:rFonts w:ascii="Times New Roman" w:hAnsi="Times New Roman" w:cs="Times New Roman"/>
-          <w:sz w:val="24"/>
-          <w:szCs w:val="24"/>
-        </w:rPr>
-      </w:pPr>
-      <w:r>
-        <w:rPr>
-          <w:rFonts w:ascii="Times New Roman" w:hAnsi="Times New Roman" w:cs="Times New Roman"/>
-          <w:sz w:val="24"/>
-          <w:szCs w:val="24"/>
-        </w:rPr>
-        <w:t>Responsables: [Nombre de los Analistas - Programadores]</w:t>
-      </w:r>
-    </w:p>
-    <w:p>
-      <w:pPr>
-        <w:spacing w:line="360" w:lineRule="auto"/>
-        <w:jc w:val="both"/>
-        <w:rPr>
-          <w:rFonts w:ascii="Times New Roman" w:hAnsi="Times New Roman" w:cs="Times New Roman"/>
-          <w:sz w:val="24"/>
-          <w:szCs w:val="24"/>
-        </w:rPr>
-      </w:pPr>
-      <w:r>
-        <w:rPr>
-          <w:rFonts w:ascii="Times New Roman" w:hAnsi="Times New Roman" w:cs="Times New Roman"/>
-          <w:sz w:val="24"/>
-          <w:szCs w:val="24"/>
-        </w:rPr>
-        <w:t>Descripción: Profesionales con experiencia en el entorno de desarrollo del proyecto. Su función será contribuir al desarrollo de prototipos que reflejen fielmente el producto final.</w:t>
-      </w:r>
-    </w:p>
-    <w:p>
-      <w:pPr>
-        <w:spacing w:line="360" w:lineRule="auto"/>
-        <w:jc w:val="both"/>
-        <w:rPr>
-          <w:rFonts w:ascii="Times New Roman" w:hAnsi="Times New Roman" w:cs="Times New Roman"/>
-          <w:sz w:val="24"/>
-          <w:szCs w:val="24"/>
-        </w:rPr>
-      </w:pPr>
-      <w:r>
-        <w:rPr>
-          <w:rFonts w:ascii="Times New Roman" w:hAnsi="Times New Roman" w:cs="Times New Roman"/>
-          <w:b/>
-          <w:bCs/>
-          <w:sz w:val="24"/>
-          <w:szCs w:val="24"/>
-        </w:rPr>
-        <w:t xml:space="preserve">Ingeniero de </w:t>
-      </w:r>
-      <w:r>
-        <w:rPr>
-          <w:rFonts w:ascii="Times New Roman" w:hAnsi="Times New Roman" w:cs="Times New Roman"/>
-          <w:b/>
-          <w:bCs/>
-          <w:sz w:val="24"/>
-          <w:szCs w:val="24"/>
-        </w:rPr>
-        <w:t>Software:</w:t>
-      </w:r>
-    </w:p>
-    <w:p>
-      <w:pPr>
-        <w:spacing w:line="360" w:lineRule="auto"/>
-        <w:jc w:val="both"/>
-        <w:rPr>
-          <w:rFonts w:ascii="Times New Roman" w:hAnsi="Times New Roman" w:cs="Times New Roman"/>
-          <w:sz w:val="24"/>
-          <w:szCs w:val="24"/>
-        </w:rPr>
-      </w:pPr>
-      <w:r>
-        <w:rPr>
-          <w:rFonts w:ascii="Times New Roman" w:hAnsi="Times New Roman" w:cs="Times New Roman"/>
-          <w:sz w:val="24"/>
-          <w:szCs w:val="24"/>
-        </w:rPr>
-        <w:t>Responsable: [Nombre del Ingeniero de Software Becario]</w:t>
-      </w:r>
-    </w:p>
-    <w:p>
-      <w:pPr>
-        <w:spacing w:line="360" w:lineRule="auto"/>
-        <w:jc w:val="both"/>
-        <w:rPr>
-          <w:rFonts w:ascii="Times New Roman" w:hAnsi="Times New Roman" w:cs="Times New Roman"/>
-          <w:sz w:val="24"/>
-          <w:szCs w:val="24"/>
-        </w:rPr>
-      </w:pPr>
-      <w:r>
-        <w:rPr>
-          <w:rFonts w:ascii="Times New Roman" w:hAnsi="Times New Roman" w:cs="Times New Roman"/>
-          <w:sz w:val="24"/>
-          <w:szCs w:val="24"/>
-        </w:rPr>
-        <w:t>Descripción: Ingeniero en Informática recién titulado que participará como becario en el convenio universidad-empresa. Realizará labores de gestión de requisitos, gestión de configuración, documentación y diseño de datos.</w:t>
-      </w:r>
-    </w:p>
-    <w:p>
-      <w:pPr>
-        <w:spacing w:line="360" w:lineRule="auto"/>
-        <w:jc w:val="both"/>
-        <w:rPr>
-          <w:rFonts w:ascii="Times New Roman" w:hAnsi="Times New Roman" w:cs="Times New Roman"/>
-          <w:sz w:val="24"/>
-          <w:szCs w:val="24"/>
-        </w:rPr>
-      </w:pPr>
-    </w:p>
-    <w:p>
-      <w:pPr>
-        <w:spacing w:line="360" w:lineRule="auto"/>
-        <w:jc w:val="both"/>
-        <w:rPr>
-          <w:rFonts w:ascii="Times New Roman" w:hAnsi="Times New Roman" w:cs="Times New Roman"/>
-          <w:sz w:val="24"/>
-          <w:szCs w:val="24"/>
-        </w:rPr>
-      </w:pPr>
-      <w:r>
-        <w:rPr>
-          <w:rFonts w:ascii="Times New Roman" w:hAnsi="Times New Roman" w:cs="Times New Roman"/>
-          <w:b/>
-          <w:bCs/>
-          <w:sz w:val="24"/>
-          <w:szCs w:val="24"/>
-        </w:rPr>
-        <w:t>Observaciones:</w:t>
-      </w:r>
-    </w:p>
-    <w:p>
-      <w:pPr>
-        <w:spacing w:line="360" w:lineRule="auto"/>
-        <w:jc w:val="both"/>
-        <w:rPr>
-          <w:rFonts w:ascii="Times New Roman" w:hAnsi="Times New Roman" w:cs="Times New Roman"/>
-          <w:sz w:val="24"/>
-          <w:szCs w:val="24"/>
-        </w:rPr>
-      </w:pPr>
-      <w:r>
-        <w:rPr>
-          <w:rFonts w:ascii="Times New Roman" w:hAnsi="Times New Roman" w:cs="Times New Roman"/>
-          <w:sz w:val="24"/>
-          <w:szCs w:val="24"/>
-        </w:rPr>
-        <w:t>La designación de roles específicos y participantes adicionales se llevará a cabo en fases posteriores del proyecto, según las necesidades identificadas.</w:t>
-      </w:r>
-    </w:p>
-    <w:p>
-      <w:pPr>
-        <w:spacing w:line="360" w:lineRule="auto"/>
-        <w:jc w:val="both"/>
-        <w:rPr>
-          <w:rFonts w:ascii="Times New Roman" w:hAnsi="Times New Roman" w:cs="Times New Roman"/>
-          <w:sz w:val="24"/>
-          <w:szCs w:val="24"/>
-        </w:rPr>
-      </w:pPr>
-      <w:r>
-        <w:rPr>
-          <w:rFonts w:ascii="Times New Roman" w:hAnsi="Times New Roman" w:cs="Times New Roman"/>
-          <w:sz w:val="24"/>
-          <w:szCs w:val="24"/>
-        </w:rPr>
-        <w:t xml:space="preserve">Se espera que el </w:t>
-      </w:r>
-      <w:proofErr w:type="gramStart"/>
-      <w:r>
-        <w:rPr>
-          <w:rFonts w:ascii="Times New Roman" w:hAnsi="Times New Roman" w:cs="Times New Roman"/>
-          <w:sz w:val="24"/>
-          <w:szCs w:val="24"/>
-        </w:rPr>
-        <w:t>Responsable</w:t>
-      </w:r>
-      <w:proofErr w:type="gramEnd"/>
-      <w:r>
-        <w:rPr>
-          <w:rFonts w:ascii="Times New Roman" w:hAnsi="Times New Roman" w:cs="Times New Roman"/>
-          <w:sz w:val="24"/>
-          <w:szCs w:val="24"/>
-        </w:rPr>
         <w:t xml:space="preserve"> del Proyecto y el Comité de Control y Seguimiento sean designados por la empresa y se integren adecuadamente en las fases posteriores del proyecto.</w:t>
       </w:r>
     </w:p>
@@ -3133,7 +2948,6 @@
           <w:sz w:val="24"/>
           <w:szCs w:val="24"/>
         </w:rPr>
-        <w:lastRenderedPageBreak/>
         <w:br/>
         <w:t>3.3 Roles y Responsabilidades</w:t>
       </w:r>
@@ -3430,7 +3244,16 @@
                 <w:sz w:val="24"/>
                 <w:szCs w:val="24"/>
               </w:rPr>
-              <w:t>El Analista de Sistemas es responsable de capturar, especificar y validar requisitos mediante interacciones con clientes y usuarios a través de entrevistas. Participa en la elaboración del Modelo de Análisis y Diseño, colabora en la definición de pruebas funcionales y en la creación del modelo de datos.</w:t>
+              <w:t xml:space="preserve">El Analista de Sistemas es responsable de capturar, especificar y validar requisitos mediante interacciones con clientes y usuarios a través de entrevistas. Participa en la elaboración del Modelo de Análisis y Diseño, </w:t>
+            </w:r>
+            <w:r>
+              <w:rPr>
+                <w:rFonts w:ascii="Times New Roman" w:eastAsia="Times New Roman" w:hAnsi="Times New Roman" w:cs="Times New Roman"/>
+                <w:sz w:val="24"/>
+                <w:szCs w:val="24"/>
+              </w:rPr>
+              <w:lastRenderedPageBreak/>
+              <w:t>colabora en la definición de pruebas funcionales y en la creación del modelo de datos.</w:t>
             </w:r>
           </w:p>
         </w:tc>
@@ -3468,6 +3291,7 @@
                 <w:sz w:val="24"/>
                 <w:szCs w:val="24"/>
               </w:rPr>
+              <w:lastRenderedPageBreak/>
               <w:t>Programador</w:t>
             </w:r>
           </w:p>
@@ -3743,7 +3567,6 @@
           <w:sz w:val="24"/>
           <w:szCs w:val="24"/>
         </w:rPr>
-        <w:lastRenderedPageBreak/>
         <w:t>Se asigna un ID y una contraseña temporal a los usuarios al ingresar por primera vez.</w:t>
       </w:r>
     </w:p>
@@ -3913,6 +3736,7 @@
           <w:sz w:val="24"/>
           <w:szCs w:val="24"/>
         </w:rPr>
+        <w:lastRenderedPageBreak/>
         <w:t>La opción de impresión de reportes en formatos de texto y PDF facilita la revisión y gestión eficiente del inventario.</w:t>
       </w:r>
     </w:p>
@@ -4086,7 +3910,7 @@
           <w:sz w:val="24"/>
           <w:szCs w:val="24"/>
         </w:rPr>
-        <w:t>Registro de Usuarios – Creación de Roles:</w:t>
+        <w:t>Registro de Usuarios:</w:t>
       </w:r>
     </w:p>
     <w:p>
@@ -4132,7 +3956,6 @@
           <w:sz w:val="24"/>
           <w:szCs w:val="24"/>
         </w:rPr>
-        <w:lastRenderedPageBreak/>
         <w:t>Los usuarios obtienen acceso a funcionalidades específicas del sistema, dependiendo de su papel en la empresa.</w:t>
       </w:r>
     </w:p>
@@ -4279,7 +4102,176 @@
           <w:sz w:val="24"/>
           <w:szCs w:val="24"/>
         </w:rPr>
+        <w:lastRenderedPageBreak/>
         <w:t>Incluye lectores de código de barras conectados a las terminales de los cajeros para agilizar el proceso de venta y garantizar la precisión en la transacción.</w:t>
+      </w:r>
+    </w:p>
+    <w:p>
+      <w:pPr>
+        <w:numPr>
+          <w:ilvl w:val="0"/>
+          <w:numId w:val="16"/>
+        </w:numPr>
+        <w:spacing w:line="360" w:lineRule="auto"/>
+        <w:jc w:val="both"/>
+        <w:rPr>
+          <w:rFonts w:ascii="Times New Roman" w:hAnsi="Times New Roman" w:cs="Times New Roman"/>
+          <w:b/>
+          <w:bCs/>
+          <w:sz w:val="24"/>
+          <w:szCs w:val="24"/>
+        </w:rPr>
+      </w:pPr>
+      <w:r>
+        <w:rPr>
+          <w:rFonts w:ascii="Times New Roman" w:hAnsi="Times New Roman" w:cs="Times New Roman"/>
+          <w:b/>
+          <w:bCs/>
+          <w:sz w:val="24"/>
+          <w:szCs w:val="24"/>
+        </w:rPr>
+        <w:t>Consultar Kardex de artículos</w:t>
+      </w:r>
+    </w:p>
+    <w:p>
+      <w:pPr>
+        <w:numPr>
+          <w:ilvl w:val="1"/>
+          <w:numId w:val="16"/>
+        </w:numPr>
+        <w:spacing w:line="360" w:lineRule="auto"/>
+        <w:jc w:val="both"/>
+        <w:rPr>
+          <w:rFonts w:ascii="Times New Roman" w:hAnsi="Times New Roman" w:cs="Times New Roman"/>
+          <w:sz w:val="24"/>
+          <w:szCs w:val="24"/>
+        </w:rPr>
+      </w:pPr>
+      <w:r>
+        <w:rPr>
+          <w:rFonts w:ascii="Times New Roman" w:hAnsi="Times New Roman" w:cs="Times New Roman"/>
+          <w:sz w:val="24"/>
+          <w:szCs w:val="24"/>
+        </w:rPr>
+        <w:t>SIVETO implementara un sistema de consulta de Kardex de artículos.</w:t>
+      </w:r>
+    </w:p>
+    <w:p>
+      <w:pPr>
+        <w:numPr>
+          <w:ilvl w:val="1"/>
+          <w:numId w:val="16"/>
+        </w:numPr>
+        <w:spacing w:line="360" w:lineRule="auto"/>
+        <w:jc w:val="both"/>
+        <w:rPr>
+          <w:rFonts w:ascii="Times New Roman" w:hAnsi="Times New Roman" w:cs="Times New Roman"/>
+          <w:sz w:val="24"/>
+          <w:szCs w:val="24"/>
+        </w:rPr>
+      </w:pPr>
+      <w:r>
+        <w:rPr>
+          <w:rFonts w:ascii="Times New Roman" w:eastAsia="Times New Roman" w:hAnsi="Times New Roman" w:cs="Times New Roman"/>
+          <w:color w:val="000000"/>
+          <w:sz w:val="24"/>
+          <w:szCs w:val="24"/>
+          <w:lang w:val="es-ES"/>
+        </w:rPr>
+        <w:t>Kardex se refiere a un sistema de registros detallados de entrada y salida por cada artículo</w:t>
+      </w:r>
+      <w:r>
+        <w:rPr>
+          <w:rFonts w:ascii="Times New Roman" w:eastAsia="Times New Roman" w:hAnsi="Times New Roman" w:cs="Times New Roman"/>
+          <w:color w:val="000000"/>
+          <w:sz w:val="24"/>
+          <w:szCs w:val="24"/>
+          <w:lang w:val="es-ES"/>
+        </w:rPr>
+        <w:t xml:space="preserve"> el cual podrá ser consultado e impreso como un reporte</w:t>
+      </w:r>
+      <w:r>
+        <w:rPr>
+          <w:rFonts w:ascii="Times New Roman" w:eastAsia="Times New Roman" w:hAnsi="Times New Roman" w:cs="Times New Roman"/>
+          <w:color w:val="000000"/>
+          <w:sz w:val="24"/>
+          <w:szCs w:val="24"/>
+          <w:lang w:val="es-ES"/>
+        </w:rPr>
+        <w:t>.</w:t>
+      </w:r>
+    </w:p>
+    <w:p>
+      <w:pPr>
+        <w:numPr>
+          <w:ilvl w:val="0"/>
+          <w:numId w:val="16"/>
+        </w:numPr>
+        <w:spacing w:line="360" w:lineRule="auto"/>
+        <w:jc w:val="both"/>
+        <w:rPr>
+          <w:rFonts w:ascii="Times New Roman" w:hAnsi="Times New Roman" w:cs="Times New Roman"/>
+          <w:b/>
+          <w:bCs/>
+          <w:sz w:val="24"/>
+          <w:szCs w:val="24"/>
+        </w:rPr>
+      </w:pPr>
+      <w:r>
+        <w:rPr>
+          <w:rFonts w:ascii="Times New Roman" w:hAnsi="Times New Roman" w:cs="Times New Roman"/>
+          <w:b/>
+          <w:bCs/>
+          <w:sz w:val="24"/>
+          <w:szCs w:val="24"/>
+        </w:rPr>
+        <w:t>Aplicar descuento a articulo</w:t>
+      </w:r>
+    </w:p>
+    <w:p>
+      <w:pPr>
+        <w:numPr>
+          <w:ilvl w:val="1"/>
+          <w:numId w:val="16"/>
+        </w:numPr>
+        <w:spacing w:line="360" w:lineRule="auto"/>
+        <w:jc w:val="both"/>
+        <w:rPr>
+          <w:rFonts w:ascii="Times New Roman" w:hAnsi="Times New Roman" w:cs="Times New Roman"/>
+          <w:sz w:val="24"/>
+          <w:szCs w:val="24"/>
+        </w:rPr>
+      </w:pPr>
+      <w:r>
+        <w:rPr>
+          <w:rFonts w:ascii="Times New Roman" w:hAnsi="Times New Roman" w:cs="Times New Roman"/>
+          <w:sz w:val="24"/>
+          <w:szCs w:val="24"/>
+        </w:rPr>
+        <w:t>SIVETO permitirá aplicar descuentos a los artículos seleccionados.</w:t>
+      </w:r>
+    </w:p>
+    <w:p>
+      <w:pPr>
+        <w:numPr>
+          <w:ilvl w:val="1"/>
+          <w:numId w:val="16"/>
+        </w:numPr>
+        <w:spacing w:line="360" w:lineRule="auto"/>
+        <w:jc w:val="both"/>
+        <w:rPr>
+          <w:rFonts w:ascii="Times New Roman" w:hAnsi="Times New Roman" w:cs="Times New Roman"/>
+          <w:sz w:val="24"/>
+          <w:szCs w:val="24"/>
+        </w:rPr>
+      </w:pPr>
+      <w:r>
+        <w:rPr>
+          <w:rFonts w:ascii="Times New Roman" w:hAnsi="Times New Roman" w:cs="Times New Roman"/>
+          <w:sz w:val="24"/>
+          <w:szCs w:val="24"/>
+        </w:rPr>
+        <w:t>El proceso aplicara un descuento en porcentaje del precio unitario del articulo seleccionado.</w:t>
       </w:r>
     </w:p>
     <w:p>
@@ -6885,6 +6877,7 @@
   <w:style w:type="character" w:default="1" w:styleId="Fuentedeprrafopredeter">
     <w:name w:val="Default Paragraph Font"/>
     <w:uiPriority w:val="1"/>
+    <w:semiHidden/>
     <w:unhideWhenUsed/>
   </w:style>
   <w:style w:type="table" w:default="1" w:styleId="Tablanormal">

</xml_diff>